<commit_message>
changes data to reflect american banks and names for HCL workshop
</commit_message>
<xml_diff>
--- a/data/discovery/docs/BankFaqRnR-e2eAO-Terms.docx
+++ b/data/discovery/docs/BankFaqRnR-e2eAO-Terms.docx
@@ -1,13 +1,19 @@
 
 <file path=word/document.xml><?xml version="1.0" encoding="utf-8"?>
-<w:document xmlns:wpc="http://schemas.microsoft.com/office/word/2010/wordprocessingCanvas" xmlns:cx="http://schemas.microsoft.com/office/drawing/2014/chartex" xmlns:cx1="http://schemas.microsoft.com/office/drawing/2015/9/8/chartex" xmlns:cx2="http://schemas.microsoft.com/office/drawing/2015/10/21/chartex" xmlns:cx3="http://schemas.microsoft.com/office/drawing/2016/5/9/chartex" xmlns:cx4="http://schemas.microsoft.com/office/drawing/2016/5/10/chartex" xmlns:cx5="http://schemas.microsoft.com/office/drawing/2016/5/11/chartex" xmlns:mc="http://schemas.openxmlformats.org/markup-compatibility/2006" xmlns:o="urn:schemas-microsoft-com:office:office" xmlns:r="http://schemas.openxmlformats.org/officeDocument/2006/relationships" xmlns:m="http://schemas.openxmlformats.org/officeDocument/2006/math" xmlns:v="urn:schemas-microsoft-com:vml" xmlns:wp14="http://schemas.microsoft.com/office/word/2010/wordprocessingDrawing" xmlns:wp="http://schemas.openxmlformats.org/drawingml/2006/wordprocessingDrawing" xmlns:w10="urn:schemas-microsoft-com:office:word" xmlns:w="http://schemas.openxmlformats.org/wordprocessingml/2006/main" xmlns:w14="http://schemas.microsoft.com/office/word/2010/wordml" xmlns:w15="http://schemas.microsoft.com/office/word/2012/wordml" xmlns:w16se="http://schemas.microsoft.com/office/word/2015/wordml/symex" xmlns:wpg="http://schemas.microsoft.com/office/word/2010/wordprocessingGroup" xmlns:wpi="http://schemas.microsoft.com/office/word/2010/wordprocessingInk" xmlns:wne="http://schemas.microsoft.com/office/word/2006/wordml" xmlns:wps="http://schemas.microsoft.com/office/word/2010/wordprocessingShape" mc:Ignorable="w14 w15 w16se wp14">
+<w:document xmlns:wpc="http://schemas.microsoft.com/office/word/2010/wordprocessingCanvas" xmlns:mo="http://schemas.microsoft.com/office/mac/office/2008/main" xmlns:mc="http://schemas.openxmlformats.org/markup-compatibility/2006" xmlns:mv="urn:schemas-microsoft-com:mac:vml" xmlns:o="urn:schemas-microsoft-com:office:office" xmlns:r="http://schemas.openxmlformats.org/officeDocument/2006/relationships" xmlns:m="http://schemas.openxmlformats.org/officeDocument/2006/math" xmlns:v="urn:schemas-microsoft-com:vml" xmlns:wp14="http://schemas.microsoft.com/office/word/2010/wordprocessingDrawing" xmlns:wp="http://schemas.openxmlformats.org/drawingml/2006/wordprocessingDrawing" xmlns:w10="urn:schemas-microsoft-com:office:word" xmlns:w="http://schemas.openxmlformats.org/wordprocessingml/2006/main" xmlns:w14="http://schemas.microsoft.com/office/word/2010/wordml" xmlns:w15="http://schemas.microsoft.com/office/word/2012/wordml" xmlns:wpg="http://schemas.microsoft.com/office/word/2010/wordprocessingGroup" xmlns:wpi="http://schemas.microsoft.com/office/word/2010/wordprocessingInk" xmlns:wne="http://schemas.microsoft.com/office/word/2006/wordml" xmlns:wps="http://schemas.microsoft.com/office/word/2010/wordprocessingShape" mc:Ignorable="w14 w15 wp14">
   <w:body>
     <w:p>
       <w:pPr>
         <w:pStyle w:val="Heading1"/>
       </w:pPr>
       <w:r>
-        <w:t>Why I am not able to select loan amount below 25000?</w:t>
+        <w:t xml:space="preserve">Why I am not able to select loan amount below </w:t>
+      </w:r>
+      <w:r>
+        <w:t>$</w:t>
+      </w:r>
+      <w:r>
+        <w:t>25000?</w:t>
       </w:r>
     </w:p>
     <w:p>
@@ -23,7 +29,21 @@
           <w:rFonts w:ascii="Calibri" w:eastAsia="Times New Roman" w:hAnsi="Calibri" w:cs="Times New Roman"/>
           <w:color w:val="000000"/>
         </w:rPr>
-        <w:t>Minimum loan amount for this product is 25000.</w:t>
+        <w:t xml:space="preserve">Minimum loan amount for this product is </w:t>
+      </w:r>
+      <w:r>
+        <w:rPr>
+          <w:rFonts w:ascii="Calibri" w:eastAsia="Times New Roman" w:hAnsi="Calibri" w:cs="Times New Roman"/>
+          <w:color w:val="000000"/>
+        </w:rPr>
+        <w:t>$</w:t>
+      </w:r>
+      <w:r>
+        <w:rPr>
+          <w:rFonts w:ascii="Calibri" w:eastAsia="Times New Roman" w:hAnsi="Calibri" w:cs="Times New Roman"/>
+          <w:color w:val="000000"/>
+        </w:rPr>
+        <w:t>25000.</w:t>
       </w:r>
     </w:p>
     <w:p>
@@ -74,7 +94,21 @@
           <w:rFonts w:ascii="Calibri" w:eastAsia="Times New Roman" w:hAnsi="Calibri" w:cs="Times New Roman"/>
           <w:color w:val="000000"/>
         </w:rPr>
-        <w:t>Under this scheme maximum loan is Rs.1,00,000/- &amp; maxi</w:t>
+        <w:t>Under</w:t>
+      </w:r>
+      <w:r>
+        <w:rPr>
+          <w:rFonts w:ascii="Calibri" w:eastAsia="Times New Roman" w:hAnsi="Calibri" w:cs="Times New Roman"/>
+          <w:color w:val="000000"/>
+        </w:rPr>
+        <w:t xml:space="preserve"> this scheme maximum loan is $</w:t>
+      </w:r>
+      <w:r>
+        <w:rPr>
+          <w:rFonts w:ascii="Calibri" w:eastAsia="Times New Roman" w:hAnsi="Calibri" w:cs="Times New Roman"/>
+          <w:color w:val="000000"/>
+        </w:rPr>
+        <w:t>1,00,000/- &amp; maxi</w:t>
       </w:r>
       <w:r>
         <w:rPr>
@@ -150,7 +184,13 @@
         <w:pStyle w:val="Heading1"/>
       </w:pPr>
       <w:r>
-        <w:t>Can I select my EMI amount?</w:t>
+        <w:t xml:space="preserve">Can I select my </w:t>
+      </w:r>
+      <w:r>
+        <w:t>monthly payment</w:t>
+      </w:r>
+      <w:r>
+        <w:t xml:space="preserve"> amount?</w:t>
       </w:r>
     </w:p>
     <w:p>
@@ -180,7 +220,21 @@
           <w:rFonts w:ascii="Calibri" w:eastAsia="Times New Roman" w:hAnsi="Calibri" w:cs="Times New Roman"/>
           <w:color w:val="000000"/>
         </w:rPr>
-        <w:t xml:space="preserve">loan amount &amp; tenure to suit your EMI </w:t>
+        <w:t xml:space="preserve">loan amount &amp; tenure to suit your </w:t>
+      </w:r>
+      <w:r>
+        <w:rPr>
+          <w:rFonts w:ascii="Calibri" w:eastAsia="Times New Roman" w:hAnsi="Calibri" w:cs="Times New Roman"/>
+          <w:color w:val="000000"/>
+        </w:rPr>
+        <w:t>monthly payment</w:t>
+      </w:r>
+      <w:r>
+        <w:rPr>
+          <w:rFonts w:ascii="Calibri" w:eastAsia="Times New Roman" w:hAnsi="Calibri" w:cs="Times New Roman"/>
+          <w:color w:val="000000"/>
+        </w:rPr>
+        <w:t xml:space="preserve"> </w:t>
       </w:r>
     </w:p>
     <w:p>
@@ -204,48 +258,74 @@
       </w:r>
       <w:r>
         <w:t xml:space="preserve"> </w:t>
+      </w:r>
+      <w:r>
+        <w:t>will my EMI reduce?</w:t>
+      </w:r>
+    </w:p>
+    <w:p>
+      <w:r>
+        <w:t>No</w:t>
+      </w:r>
+    </w:p>
+    <w:p>
+      <w:pPr>
+        <w:pStyle w:val="Heading1"/>
+      </w:pPr>
+      <w:r>
+        <w:t>I have not received any letter asking my confirmation</w:t>
+      </w:r>
+    </w:p>
+    <w:p>
+      <w:pPr>
+        <w:spacing w:after="0" w:line="240" w:lineRule="auto"/>
+        <w:rPr>
+          <w:rFonts w:ascii="Calibri" w:eastAsia="Times New Roman" w:hAnsi="Calibri" w:cs="Times New Roman"/>
+          <w:color w:val="000000"/>
+        </w:rPr>
+      </w:pPr>
+      <w:r>
+        <w:rPr>
+          <w:rFonts w:ascii="Calibri" w:eastAsia="Times New Roman" w:hAnsi="Calibri" w:cs="Times New Roman"/>
+          <w:color w:val="000000"/>
+        </w:rPr>
+        <w:t>This letter is sent to the Borr</w:t>
+      </w:r>
+      <w:r>
+        <w:rPr>
+          <w:rFonts w:ascii="Calibri" w:eastAsia="Times New Roman" w:hAnsi="Calibri" w:cs="Times New Roman"/>
+          <w:color w:val="000000"/>
+        </w:rPr>
+        <w:t>owers with loan of more than $</w:t>
+      </w:r>
+      <w:r>
+        <w:rPr>
+          <w:rFonts w:ascii="Calibri" w:eastAsia="Times New Roman" w:hAnsi="Calibri" w:cs="Times New Roman"/>
+          <w:color w:val="000000"/>
+        </w:rPr>
+        <w:t>75,000/-</w:t>
+      </w:r>
+    </w:p>
+    <w:p>
+      <w:pPr>
+        <w:pStyle w:val="Heading1"/>
+      </w:pPr>
+      <w:r>
+        <w:t xml:space="preserve">Can I avail 2 Pre-approved Loans (e.g. if the eligibility is </w:t>
+      </w:r>
+      <w:r>
+        <w:t>$</w:t>
       </w:r>
       <w:bookmarkStart w:id="0" w:name="_GoBack"/>
       <w:bookmarkEnd w:id="0"/>
       <w:r>
-        <w:t>will my EMI reduce?</w:t>
-      </w:r>
-    </w:p>
-    <w:p>
-      <w:r>
-        <w:t>No</w:t>
-      </w:r>
-    </w:p>
-    <w:p>
-      <w:pPr>
-        <w:pStyle w:val="Heading1"/>
-      </w:pPr>
-      <w:r>
-        <w:t>I have not received any letter asking my confirmation</w:t>
-      </w:r>
-    </w:p>
-    <w:p>
-      <w:pPr>
-        <w:spacing w:after="0" w:line="240" w:lineRule="auto"/>
-        <w:rPr>
-          <w:rFonts w:ascii="Calibri" w:eastAsia="Times New Roman" w:hAnsi="Calibri" w:cs="Times New Roman"/>
-          <w:color w:val="000000"/>
-        </w:rPr>
-      </w:pPr>
-      <w:r>
-        <w:rPr>
-          <w:rFonts w:ascii="Calibri" w:eastAsia="Times New Roman" w:hAnsi="Calibri" w:cs="Times New Roman"/>
-          <w:color w:val="000000"/>
-        </w:rPr>
-        <w:t>This letter is sent to the Borrowers with loan of more than Rs. 75,000/-</w:t>
-      </w:r>
-    </w:p>
-    <w:p>
-      <w:pPr>
-        <w:pStyle w:val="Heading1"/>
-      </w:pPr>
-      <w:r>
-        <w:t>Can I avail 2 Pre-approved Loans (e.g. if the eligibility is 1,00,000/- can I take  2 loans of Rs.50,000/-, one now &amp; other Next month)?</w:t>
+        <w:t>1,00,</w:t>
+      </w:r>
+      <w:r>
+        <w:t>000/- can I take  2 loans of $</w:t>
+      </w:r>
+      <w:r>
+        <w:t>50,000/-, one now &amp; other Next month)?</w:t>
       </w:r>
     </w:p>
     <w:p>
@@ -275,8 +355,8 @@
 </file>
 
 <file path=word/numbering.xml><?xml version="1.0" encoding="utf-8"?>
-<w:numbering xmlns:wpc="http://schemas.microsoft.com/office/word/2010/wordprocessingCanvas" xmlns:cx="http://schemas.microsoft.com/office/drawing/2014/chartex" xmlns:cx1="http://schemas.microsoft.com/office/drawing/2015/9/8/chartex" xmlns:cx2="http://schemas.microsoft.com/office/drawing/2015/10/21/chartex" xmlns:cx3="http://schemas.microsoft.com/office/drawing/2016/5/9/chartex" xmlns:cx4="http://schemas.microsoft.com/office/drawing/2016/5/10/chartex" xmlns:cx5="http://schemas.microsoft.com/office/drawing/2016/5/11/chartex" xmlns:mc="http://schemas.openxmlformats.org/markup-compatibility/2006" xmlns:o="urn:schemas-microsoft-com:office:office" xmlns:r="http://schemas.openxmlformats.org/officeDocument/2006/relationships" xmlns:m="http://schemas.openxmlformats.org/officeDocument/2006/math" xmlns:v="urn:schemas-microsoft-com:vml" xmlns:wp14="http://schemas.microsoft.com/office/word/2010/wordprocessingDrawing" xmlns:wp="http://schemas.openxmlformats.org/drawingml/2006/wordprocessingDrawing" xmlns:w10="urn:schemas-microsoft-com:office:word" xmlns:w="http://schemas.openxmlformats.org/wordprocessingml/2006/main" xmlns:w14="http://schemas.microsoft.com/office/word/2010/wordml" xmlns:w15="http://schemas.microsoft.com/office/word/2012/wordml" xmlns:w16se="http://schemas.microsoft.com/office/word/2015/wordml/symex" xmlns:wpg="http://schemas.microsoft.com/office/word/2010/wordprocessingGroup" xmlns:wpi="http://schemas.microsoft.com/office/word/2010/wordprocessingInk" xmlns:wne="http://schemas.microsoft.com/office/word/2006/wordml" xmlns:wps="http://schemas.microsoft.com/office/word/2010/wordprocessingShape" mc:Ignorable="w14 w15 w16se wp14">
-  <w:abstractNum w:abstractNumId="0" w15:restartNumberingAfterBreak="0">
+<w:numbering xmlns:wpc="http://schemas.microsoft.com/office/word/2010/wordprocessingCanvas" xmlns:mo="http://schemas.microsoft.com/office/mac/office/2008/main" xmlns:mc="http://schemas.openxmlformats.org/markup-compatibility/2006" xmlns:mv="urn:schemas-microsoft-com:mac:vml" xmlns:o="urn:schemas-microsoft-com:office:office" xmlns:r="http://schemas.openxmlformats.org/officeDocument/2006/relationships" xmlns:m="http://schemas.openxmlformats.org/officeDocument/2006/math" xmlns:v="urn:schemas-microsoft-com:vml" xmlns:wp14="http://schemas.microsoft.com/office/word/2010/wordprocessingDrawing" xmlns:wp="http://schemas.openxmlformats.org/drawingml/2006/wordprocessingDrawing" xmlns:w10="urn:schemas-microsoft-com:office:word" xmlns:w="http://schemas.openxmlformats.org/wordprocessingml/2006/main" xmlns:w14="http://schemas.microsoft.com/office/word/2010/wordml" xmlns:w15="http://schemas.microsoft.com/office/word/2012/wordml" xmlns:wpg="http://schemas.microsoft.com/office/word/2010/wordprocessingGroup" xmlns:wpi="http://schemas.microsoft.com/office/word/2010/wordprocessingInk" xmlns:wne="http://schemas.microsoft.com/office/word/2006/wordml" xmlns:wps="http://schemas.microsoft.com/office/word/2010/wordprocessingShape" mc:Ignorable="w14 w15 wp14">
+  <w:abstractNum w:abstractNumId="0">
     <w:nsid w:val="6B7E0597"/>
     <w:multiLevelType w:val="multilevel"/>
     <w:tmpl w:val="04090025"/>
@@ -384,7 +464,7 @@
 </file>
 
 <file path=word/styles.xml><?xml version="1.0" encoding="utf-8"?>
-<w:styles xmlns:mc="http://schemas.openxmlformats.org/markup-compatibility/2006" xmlns:r="http://schemas.openxmlformats.org/officeDocument/2006/relationships" xmlns:w="http://schemas.openxmlformats.org/wordprocessingml/2006/main" xmlns:w14="http://schemas.microsoft.com/office/word/2010/wordml" xmlns:w15="http://schemas.microsoft.com/office/word/2012/wordml" xmlns:w16se="http://schemas.microsoft.com/office/word/2015/wordml/symex" mc:Ignorable="w14 w15 w16se">
+<w:styles xmlns:mc="http://schemas.openxmlformats.org/markup-compatibility/2006" xmlns:r="http://schemas.openxmlformats.org/officeDocument/2006/relationships" xmlns:w="http://schemas.openxmlformats.org/wordprocessingml/2006/main" xmlns:w14="http://schemas.microsoft.com/office/word/2010/wordml" xmlns:w15="http://schemas.microsoft.com/office/word/2012/wordml" mc:Ignorable="w14 w15">
   <w:docDefaults>
     <w:rPrDefault>
       <w:rPr>
@@ -400,7 +480,7 @@
       </w:pPr>
     </w:pPrDefault>
   </w:docDefaults>
-  <w:latentStyles w:defLockedState="0" w:defUIPriority="99" w:defSemiHidden="0" w:defUnhideWhenUsed="0" w:defQFormat="0" w:count="374">
+  <w:latentStyles w:defLockedState="0" w:defUIPriority="99" w:defSemiHidden="0" w:defUnhideWhenUsed="0" w:defQFormat="0" w:count="382">
     <w:lsdException w:name="Normal" w:uiPriority="0" w:qFormat="1"/>
     <w:lsdException w:name="heading 1" w:uiPriority="9" w:qFormat="1"/>
     <w:lsdException w:name="heading 2" w:semiHidden="1" w:uiPriority="9" w:unhideWhenUsed="1" w:qFormat="1"/>
@@ -774,7 +854,6 @@
     <w:lsdException w:name="List Table 7 Colorful Accent 6" w:uiPriority="52"/>
     <w:lsdException w:name="Mention" w:semiHidden="1" w:unhideWhenUsed="1"/>
     <w:lsdException w:name="Smart Hyperlink" w:semiHidden="1" w:unhideWhenUsed="1"/>
-    <w:lsdException w:name="Hashtag" w:semiHidden="1" w:unhideWhenUsed="1"/>
   </w:latentStyles>
   <w:style w:type="paragraph" w:default="1" w:styleId="Normal">
     <w:name w:val="Normal"/>

</xml_diff>